<commit_message>
post class 3 questions
</commit_message>
<xml_diff>
--- a/questions/EDLD 650 Class 3 Questions.docx
+++ b/questions/EDLD 650 Class 3 Questions.docx
@@ -1,10 +1,16 @@
 
 <file path=word/document.xml><?xml version="1.0" encoding="utf-8"?>
-<w:document xmlns:wpc="http://schemas.microsoft.com/office/word/2010/wordprocessingCanvas" xmlns:cx="http://schemas.microsoft.com/office/drawing/2014/chartex" xmlns:cx1="http://schemas.microsoft.com/office/drawing/2015/9/8/chartex" xmlns:mc="http://schemas.openxmlformats.org/markup-compatibility/2006" xmlns:o="urn:schemas-microsoft-com:office:office" xmlns:r="http://schemas.openxmlformats.org/officeDocument/2006/relationships" xmlns:m="http://schemas.openxmlformats.org/officeDocument/2006/math" xmlns:v="urn:schemas-microsoft-com:vml" xmlns:wp14="http://schemas.microsoft.com/office/word/2010/wordprocessingDrawing" xmlns:wp="http://schemas.openxmlformats.org/drawingml/2006/wordprocessingDrawing" xmlns:w10="urn:schemas-microsoft-com:office:word" xmlns:w="http://schemas.openxmlformats.org/wordprocessingml/2006/main" xmlns:w14="http://schemas.microsoft.com/office/word/2010/wordml" xmlns:w15="http://schemas.microsoft.com/office/word/2012/wordml" xmlns:w16se="http://schemas.microsoft.com/office/word/2015/wordml/symex" xmlns:wpg="http://schemas.microsoft.com/office/word/2010/wordprocessingGroup" xmlns:wpi="http://schemas.microsoft.com/office/word/2010/wordprocessingInk" xmlns:wne="http://schemas.microsoft.com/office/word/2006/wordml" xmlns:wps="http://schemas.microsoft.com/office/word/2010/wordprocessingShape" mc:Ignorable="w14 w15 w16se wp14">
+<w:document xmlns:wpc="http://schemas.microsoft.com/office/word/2010/wordprocessingCanvas" xmlns:cx="http://schemas.microsoft.com/office/drawing/2014/chartex" xmlns:cx1="http://schemas.microsoft.com/office/drawing/2015/9/8/chartex" xmlns:cx2="http://schemas.microsoft.com/office/drawing/2015/10/21/chartex" xmlns:cx3="http://schemas.microsoft.com/office/drawing/2016/5/9/chartex" xmlns:cx4="http://schemas.microsoft.com/office/drawing/2016/5/10/chartex" xmlns:cx5="http://schemas.microsoft.com/office/drawing/2016/5/11/chartex" xmlns:cx6="http://schemas.microsoft.com/office/drawing/2016/5/12/chartex" xmlns:cx7="http://schemas.microsoft.com/office/drawing/2016/5/13/chartex" xmlns:cx8="http://schemas.microsoft.com/office/drawing/2016/5/14/chartex" xmlns:mc="http://schemas.openxmlformats.org/markup-compatibility/2006" xmlns:aink="http://schemas.microsoft.com/office/drawing/2016/ink" xmlns:am3d="http://schemas.microsoft.com/office/drawing/2017/model3d" xmlns:o="urn:schemas-microsoft-com:office:office" xmlns:oel="http://schemas.microsoft.com/office/2019/extlst" xmlns:r="http://schemas.openxmlformats.org/officeDocument/2006/relationships" xmlns:m="http://schemas.openxmlformats.org/officeDocument/2006/math" xmlns:v="urn:schemas-microsoft-com:vml" xmlns:wp14="http://schemas.microsoft.com/office/word/2010/wordprocessingDrawing" xmlns:wp="http://schemas.openxmlformats.org/drawingml/2006/wordprocessingDrawing" xmlns:w10="urn:schemas-microsoft-com:office:word" xmlns:w="http://schemas.openxmlformats.org/wordprocessingml/2006/main" xmlns:w14="http://schemas.microsoft.com/office/word/2010/wordml" xmlns:w15="http://schemas.microsoft.com/office/word/2012/wordml" xmlns:w16cex="http://schemas.microsoft.com/office/word/2018/wordml/cex" xmlns:w16cid="http://schemas.microsoft.com/office/word/2016/wordml/cid" xmlns:w16="http://schemas.microsoft.com/office/word/2018/wordml" xmlns:w16sdtdh="http://schemas.microsoft.com/office/word/2020/wordml/sdtdatahash" xmlns:w16se="http://schemas.microsoft.com/office/word/2015/wordml/symex" xmlns:wpg="http://schemas.microsoft.com/office/word/2010/wordprocessingGroup" xmlns:wpi="http://schemas.microsoft.com/office/word/2010/wordprocessingInk" xmlns:wne="http://schemas.microsoft.com/office/word/2006/wordml" xmlns:wps="http://schemas.microsoft.com/office/word/2010/wordprocessingShape" mc:Ignorable="w14 w15 w16se w16cid w16 w16cex w16sdtdh wp14">
   <w:body>
     <w:p>
       <w:r>
-        <w:t>Questions to answer in preparing for January 21 class</w:t>
+        <w:t xml:space="preserve">Questions to answer in preparing for </w:t>
+      </w:r>
+      <w:r>
+        <w:t>Week 3</w:t>
+      </w:r>
+      <w:r>
+        <w:t xml:space="preserve"> class</w:t>
       </w:r>
     </w:p>
     <w:p>
@@ -616,7 +622,13 @@
         <w:t>Look at Equation 1 (and the last few slide</w:t>
       </w:r>
       <w:r>
-        <w:t xml:space="preserve">s from Week 2 class). What is an even study </w:t>
+        <w:t>s from Week 2 class). What is an even</w:t>
+      </w:r>
+      <w:r>
+        <w:t>t</w:t>
+      </w:r>
+      <w:r>
+        <w:t xml:space="preserve"> study </w:t>
       </w:r>
       <w:r>
         <w:t>difference-in-difference</w:t>
@@ -750,7 +762,13 @@
         </w:numPr>
       </w:pPr>
       <w:r>
-        <w:t xml:space="preserve">Look at Figure 3 (and the associated Appendix Table A2). What can we learn about the difference-in-difference assumptions of this study from it (think about </w:t>
+        <w:t>Look at Figure 3 (and the associated Appendix Table A</w:t>
+      </w:r>
+      <w:r>
+        <w:t>3</w:t>
+      </w:r>
+      <w:r>
+        <w:t xml:space="preserve">). What can we learn about the difference-in-difference assumptions of this study from it (think about </w:t>
       </w:r>
       <w:r>
         <w:rPr>
@@ -803,13 +821,13 @@
         <w:rPr>
           <w:i/>
         </w:rPr>
-        <w:t xml:space="preserve">you needn’t worry as much about the last three paragraphs of section </w:t>
+        <w:t xml:space="preserve">you needn’t worry as much about the last three paragraphs </w:t>
       </w:r>
       <w:r>
         <w:rPr>
           <w:i/>
         </w:rPr>
-        <w:t>6</w:t>
+        <w:t>on pg. 28</w:t>
       </w:r>
       <w:r>
         <w:t>).</w:t>
@@ -869,12 +887,7 @@
         </w:numPr>
       </w:pPr>
       <w:r>
-        <w:t>Can you describe what a triple-difference estimate is? What is the third difference that the au</w:t>
-      </w:r>
-      <w:bookmarkStart w:id="0" w:name="_GoBack"/>
-      <w:bookmarkEnd w:id="0"/>
-      <w:r>
-        <w:t>thors use in this study?</w:t>
+        <w:t>Can you describe what a triple-difference estimate is? What is the third difference that the authors use in this study?</w:t>
       </w:r>
     </w:p>
     <w:sectPr>
@@ -889,7 +902,7 @@
 </file>
 
 <file path=word/endnotes.xml><?xml version="1.0" encoding="utf-8"?>
-<w:endnotes xmlns:wpc="http://schemas.microsoft.com/office/word/2010/wordprocessingCanvas" xmlns:cx="http://schemas.microsoft.com/office/drawing/2014/chartex" xmlns:cx1="http://schemas.microsoft.com/office/drawing/2015/9/8/chartex" xmlns:mc="http://schemas.openxmlformats.org/markup-compatibility/2006" xmlns:o="urn:schemas-microsoft-com:office:office" xmlns:r="http://schemas.openxmlformats.org/officeDocument/2006/relationships" xmlns:m="http://schemas.openxmlformats.org/officeDocument/2006/math" xmlns:v="urn:schemas-microsoft-com:vml" xmlns:wp14="http://schemas.microsoft.com/office/word/2010/wordprocessingDrawing" xmlns:wp="http://schemas.openxmlformats.org/drawingml/2006/wordprocessingDrawing" xmlns:w10="urn:schemas-microsoft-com:office:word" xmlns:w="http://schemas.openxmlformats.org/wordprocessingml/2006/main" xmlns:w14="http://schemas.microsoft.com/office/word/2010/wordml" xmlns:w15="http://schemas.microsoft.com/office/word/2012/wordml" xmlns:w16se="http://schemas.microsoft.com/office/word/2015/wordml/symex" xmlns:wpg="http://schemas.microsoft.com/office/word/2010/wordprocessingGroup" xmlns:wpi="http://schemas.microsoft.com/office/word/2010/wordprocessingInk" xmlns:wne="http://schemas.microsoft.com/office/word/2006/wordml" xmlns:wps="http://schemas.microsoft.com/office/word/2010/wordprocessingShape" mc:Ignorable="w14 w15 w16se wp14">
+<w:endnotes xmlns:wpc="http://schemas.microsoft.com/office/word/2010/wordprocessingCanvas" xmlns:cx="http://schemas.microsoft.com/office/drawing/2014/chartex" xmlns:cx1="http://schemas.microsoft.com/office/drawing/2015/9/8/chartex" xmlns:cx2="http://schemas.microsoft.com/office/drawing/2015/10/21/chartex" xmlns:cx3="http://schemas.microsoft.com/office/drawing/2016/5/9/chartex" xmlns:cx4="http://schemas.microsoft.com/office/drawing/2016/5/10/chartex" xmlns:cx5="http://schemas.microsoft.com/office/drawing/2016/5/11/chartex" xmlns:cx6="http://schemas.microsoft.com/office/drawing/2016/5/12/chartex" xmlns:cx7="http://schemas.microsoft.com/office/drawing/2016/5/13/chartex" xmlns:cx8="http://schemas.microsoft.com/office/drawing/2016/5/14/chartex" xmlns:mc="http://schemas.openxmlformats.org/markup-compatibility/2006" xmlns:aink="http://schemas.microsoft.com/office/drawing/2016/ink" xmlns:am3d="http://schemas.microsoft.com/office/drawing/2017/model3d" xmlns:o="urn:schemas-microsoft-com:office:office" xmlns:oel="http://schemas.microsoft.com/office/2019/extlst" xmlns:r="http://schemas.openxmlformats.org/officeDocument/2006/relationships" xmlns:m="http://schemas.openxmlformats.org/officeDocument/2006/math" xmlns:v="urn:schemas-microsoft-com:vml" xmlns:wp14="http://schemas.microsoft.com/office/word/2010/wordprocessingDrawing" xmlns:wp="http://schemas.openxmlformats.org/drawingml/2006/wordprocessingDrawing" xmlns:w10="urn:schemas-microsoft-com:office:word" xmlns:w="http://schemas.openxmlformats.org/wordprocessingml/2006/main" xmlns:w14="http://schemas.microsoft.com/office/word/2010/wordml" xmlns:w15="http://schemas.microsoft.com/office/word/2012/wordml" xmlns:w16cex="http://schemas.microsoft.com/office/word/2018/wordml/cex" xmlns:w16cid="http://schemas.microsoft.com/office/word/2016/wordml/cid" xmlns:w16="http://schemas.microsoft.com/office/word/2018/wordml" xmlns:w16sdtdh="http://schemas.microsoft.com/office/word/2020/wordml/sdtdatahash" xmlns:w16se="http://schemas.microsoft.com/office/word/2015/wordml/symex" xmlns:wpg="http://schemas.microsoft.com/office/word/2010/wordprocessingGroup" xmlns:wpi="http://schemas.microsoft.com/office/word/2010/wordprocessingInk" xmlns:wne="http://schemas.microsoft.com/office/word/2006/wordml" xmlns:wps="http://schemas.microsoft.com/office/word/2010/wordprocessingShape" mc:Ignorable="w14 w15 w16se w16cid w16 w16cex w16sdtdh wp14">
   <w:endnote w:type="separator" w:id="-1">
     <w:p>
       <w:pPr>
@@ -914,7 +927,7 @@
 </file>
 
 <file path=word/footer1.xml><?xml version="1.0" encoding="utf-8"?>
-<w:ftr xmlns:wpc="http://schemas.microsoft.com/office/word/2010/wordprocessingCanvas" xmlns:cx="http://schemas.microsoft.com/office/drawing/2014/chartex" xmlns:cx1="http://schemas.microsoft.com/office/drawing/2015/9/8/chartex" xmlns:mc="http://schemas.openxmlformats.org/markup-compatibility/2006" xmlns:o="urn:schemas-microsoft-com:office:office" xmlns:r="http://schemas.openxmlformats.org/officeDocument/2006/relationships" xmlns:m="http://schemas.openxmlformats.org/officeDocument/2006/math" xmlns:v="urn:schemas-microsoft-com:vml" xmlns:wp14="http://schemas.microsoft.com/office/word/2010/wordprocessingDrawing" xmlns:wp="http://schemas.openxmlformats.org/drawingml/2006/wordprocessingDrawing" xmlns:w10="urn:schemas-microsoft-com:office:word" xmlns:w="http://schemas.openxmlformats.org/wordprocessingml/2006/main" xmlns:w14="http://schemas.microsoft.com/office/word/2010/wordml" xmlns:w15="http://schemas.microsoft.com/office/word/2012/wordml" xmlns:w16se="http://schemas.microsoft.com/office/word/2015/wordml/symex" xmlns:wpg="http://schemas.microsoft.com/office/word/2010/wordprocessingGroup" xmlns:wpi="http://schemas.microsoft.com/office/word/2010/wordprocessingInk" xmlns:wne="http://schemas.microsoft.com/office/word/2006/wordml" xmlns:wps="http://schemas.microsoft.com/office/word/2010/wordprocessingShape" mc:Ignorable="w14 w15 w16se wp14">
+<w:ftr xmlns:wpc="http://schemas.microsoft.com/office/word/2010/wordprocessingCanvas" xmlns:cx="http://schemas.microsoft.com/office/drawing/2014/chartex" xmlns:cx1="http://schemas.microsoft.com/office/drawing/2015/9/8/chartex" xmlns:cx2="http://schemas.microsoft.com/office/drawing/2015/10/21/chartex" xmlns:cx3="http://schemas.microsoft.com/office/drawing/2016/5/9/chartex" xmlns:cx4="http://schemas.microsoft.com/office/drawing/2016/5/10/chartex" xmlns:cx5="http://schemas.microsoft.com/office/drawing/2016/5/11/chartex" xmlns:cx6="http://schemas.microsoft.com/office/drawing/2016/5/12/chartex" xmlns:cx7="http://schemas.microsoft.com/office/drawing/2016/5/13/chartex" xmlns:cx8="http://schemas.microsoft.com/office/drawing/2016/5/14/chartex" xmlns:mc="http://schemas.openxmlformats.org/markup-compatibility/2006" xmlns:aink="http://schemas.microsoft.com/office/drawing/2016/ink" xmlns:am3d="http://schemas.microsoft.com/office/drawing/2017/model3d" xmlns:o="urn:schemas-microsoft-com:office:office" xmlns:oel="http://schemas.microsoft.com/office/2019/extlst" xmlns:r="http://schemas.openxmlformats.org/officeDocument/2006/relationships" xmlns:m="http://schemas.openxmlformats.org/officeDocument/2006/math" xmlns:v="urn:schemas-microsoft-com:vml" xmlns:wp14="http://schemas.microsoft.com/office/word/2010/wordprocessingDrawing" xmlns:wp="http://schemas.openxmlformats.org/drawingml/2006/wordprocessingDrawing" xmlns:w10="urn:schemas-microsoft-com:office:word" xmlns:w="http://schemas.openxmlformats.org/wordprocessingml/2006/main" xmlns:w14="http://schemas.microsoft.com/office/word/2010/wordml" xmlns:w15="http://schemas.microsoft.com/office/word/2012/wordml" xmlns:w16cex="http://schemas.microsoft.com/office/word/2018/wordml/cex" xmlns:w16cid="http://schemas.microsoft.com/office/word/2016/wordml/cid" xmlns:w16="http://schemas.microsoft.com/office/word/2018/wordml" xmlns:w16sdtdh="http://schemas.microsoft.com/office/word/2020/wordml/sdtdatahash" xmlns:w16se="http://schemas.microsoft.com/office/word/2015/wordml/symex" xmlns:wpg="http://schemas.microsoft.com/office/word/2010/wordprocessingGroup" xmlns:wpi="http://schemas.microsoft.com/office/word/2010/wordprocessingInk" xmlns:wne="http://schemas.microsoft.com/office/word/2006/wordml" xmlns:wps="http://schemas.microsoft.com/office/word/2010/wordprocessingShape" mc:Ignorable="w14 w15 w16se w16cid w16 w16cex w16sdtdh wp14">
   <w:sdt>
     <w:sdtPr>
       <w:id w:val="522055997"/>
@@ -967,7 +980,7 @@
 </file>
 
 <file path=word/footnotes.xml><?xml version="1.0" encoding="utf-8"?>
-<w:footnotes xmlns:wpc="http://schemas.microsoft.com/office/word/2010/wordprocessingCanvas" xmlns:cx="http://schemas.microsoft.com/office/drawing/2014/chartex" xmlns:cx1="http://schemas.microsoft.com/office/drawing/2015/9/8/chartex" xmlns:mc="http://schemas.openxmlformats.org/markup-compatibility/2006" xmlns:o="urn:schemas-microsoft-com:office:office" xmlns:r="http://schemas.openxmlformats.org/officeDocument/2006/relationships" xmlns:m="http://schemas.openxmlformats.org/officeDocument/2006/math" xmlns:v="urn:schemas-microsoft-com:vml" xmlns:wp14="http://schemas.microsoft.com/office/word/2010/wordprocessingDrawing" xmlns:wp="http://schemas.openxmlformats.org/drawingml/2006/wordprocessingDrawing" xmlns:w10="urn:schemas-microsoft-com:office:word" xmlns:w="http://schemas.openxmlformats.org/wordprocessingml/2006/main" xmlns:w14="http://schemas.microsoft.com/office/word/2010/wordml" xmlns:w15="http://schemas.microsoft.com/office/word/2012/wordml" xmlns:w16se="http://schemas.microsoft.com/office/word/2015/wordml/symex" xmlns:wpg="http://schemas.microsoft.com/office/word/2010/wordprocessingGroup" xmlns:wpi="http://schemas.microsoft.com/office/word/2010/wordprocessingInk" xmlns:wne="http://schemas.microsoft.com/office/word/2006/wordml" xmlns:wps="http://schemas.microsoft.com/office/word/2010/wordprocessingShape" mc:Ignorable="w14 w15 w16se wp14">
+<w:footnotes xmlns:wpc="http://schemas.microsoft.com/office/word/2010/wordprocessingCanvas" xmlns:cx="http://schemas.microsoft.com/office/drawing/2014/chartex" xmlns:cx1="http://schemas.microsoft.com/office/drawing/2015/9/8/chartex" xmlns:cx2="http://schemas.microsoft.com/office/drawing/2015/10/21/chartex" xmlns:cx3="http://schemas.microsoft.com/office/drawing/2016/5/9/chartex" xmlns:cx4="http://schemas.microsoft.com/office/drawing/2016/5/10/chartex" xmlns:cx5="http://schemas.microsoft.com/office/drawing/2016/5/11/chartex" xmlns:cx6="http://schemas.microsoft.com/office/drawing/2016/5/12/chartex" xmlns:cx7="http://schemas.microsoft.com/office/drawing/2016/5/13/chartex" xmlns:cx8="http://schemas.microsoft.com/office/drawing/2016/5/14/chartex" xmlns:mc="http://schemas.openxmlformats.org/markup-compatibility/2006" xmlns:aink="http://schemas.microsoft.com/office/drawing/2016/ink" xmlns:am3d="http://schemas.microsoft.com/office/drawing/2017/model3d" xmlns:o="urn:schemas-microsoft-com:office:office" xmlns:oel="http://schemas.microsoft.com/office/2019/extlst" xmlns:r="http://schemas.openxmlformats.org/officeDocument/2006/relationships" xmlns:m="http://schemas.openxmlformats.org/officeDocument/2006/math" xmlns:v="urn:schemas-microsoft-com:vml" xmlns:wp14="http://schemas.microsoft.com/office/word/2010/wordprocessingDrawing" xmlns:wp="http://schemas.openxmlformats.org/drawingml/2006/wordprocessingDrawing" xmlns:w10="urn:schemas-microsoft-com:office:word" xmlns:w="http://schemas.openxmlformats.org/wordprocessingml/2006/main" xmlns:w14="http://schemas.microsoft.com/office/word/2010/wordml" xmlns:w15="http://schemas.microsoft.com/office/word/2012/wordml" xmlns:w16cex="http://schemas.microsoft.com/office/word/2018/wordml/cex" xmlns:w16cid="http://schemas.microsoft.com/office/word/2016/wordml/cid" xmlns:w16="http://schemas.microsoft.com/office/word/2018/wordml" xmlns:w16sdtdh="http://schemas.microsoft.com/office/word/2020/wordml/sdtdatahash" xmlns:w16se="http://schemas.microsoft.com/office/word/2015/wordml/symex" xmlns:wpg="http://schemas.microsoft.com/office/word/2010/wordprocessingGroup" xmlns:wpi="http://schemas.microsoft.com/office/word/2010/wordprocessingInk" xmlns:wne="http://schemas.microsoft.com/office/word/2006/wordml" xmlns:wps="http://schemas.microsoft.com/office/word/2010/wordprocessingShape" mc:Ignorable="w14 w15 w16se w16cid w16 w16cex w16sdtdh wp14">
   <w:footnote w:type="separator" w:id="-1">
     <w:p>
       <w:pPr>
@@ -992,7 +1005,7 @@
 </file>
 
 <file path=word/numbering.xml><?xml version="1.0" encoding="utf-8"?>
-<w:numbering xmlns:wpc="http://schemas.microsoft.com/office/word/2010/wordprocessingCanvas" xmlns:cx="http://schemas.microsoft.com/office/drawing/2014/chartex" xmlns:cx1="http://schemas.microsoft.com/office/drawing/2015/9/8/chartex" xmlns:mc="http://schemas.openxmlformats.org/markup-compatibility/2006" xmlns:o="urn:schemas-microsoft-com:office:office" xmlns:r="http://schemas.openxmlformats.org/officeDocument/2006/relationships" xmlns:m="http://schemas.openxmlformats.org/officeDocument/2006/math" xmlns:v="urn:schemas-microsoft-com:vml" xmlns:wp14="http://schemas.microsoft.com/office/word/2010/wordprocessingDrawing" xmlns:wp="http://schemas.openxmlformats.org/drawingml/2006/wordprocessingDrawing" xmlns:w10="urn:schemas-microsoft-com:office:word" xmlns:w="http://schemas.openxmlformats.org/wordprocessingml/2006/main" xmlns:w14="http://schemas.microsoft.com/office/word/2010/wordml" xmlns:w15="http://schemas.microsoft.com/office/word/2012/wordml" xmlns:w16se="http://schemas.microsoft.com/office/word/2015/wordml/symex" xmlns:wpg="http://schemas.microsoft.com/office/word/2010/wordprocessingGroup" xmlns:wpi="http://schemas.microsoft.com/office/word/2010/wordprocessingInk" xmlns:wne="http://schemas.microsoft.com/office/word/2006/wordml" xmlns:wps="http://schemas.microsoft.com/office/word/2010/wordprocessingShape" mc:Ignorable="w14 w15 w16se wp14">
+<w:numbering xmlns:wpc="http://schemas.microsoft.com/office/word/2010/wordprocessingCanvas" xmlns:cx="http://schemas.microsoft.com/office/drawing/2014/chartex" xmlns:cx1="http://schemas.microsoft.com/office/drawing/2015/9/8/chartex" xmlns:cx2="http://schemas.microsoft.com/office/drawing/2015/10/21/chartex" xmlns:cx3="http://schemas.microsoft.com/office/drawing/2016/5/9/chartex" xmlns:cx4="http://schemas.microsoft.com/office/drawing/2016/5/10/chartex" xmlns:cx5="http://schemas.microsoft.com/office/drawing/2016/5/11/chartex" xmlns:cx6="http://schemas.microsoft.com/office/drawing/2016/5/12/chartex" xmlns:cx7="http://schemas.microsoft.com/office/drawing/2016/5/13/chartex" xmlns:cx8="http://schemas.microsoft.com/office/drawing/2016/5/14/chartex" xmlns:mc="http://schemas.openxmlformats.org/markup-compatibility/2006" xmlns:aink="http://schemas.microsoft.com/office/drawing/2016/ink" xmlns:am3d="http://schemas.microsoft.com/office/drawing/2017/model3d" xmlns:o="urn:schemas-microsoft-com:office:office" xmlns:oel="http://schemas.microsoft.com/office/2019/extlst" xmlns:r="http://schemas.openxmlformats.org/officeDocument/2006/relationships" xmlns:m="http://schemas.openxmlformats.org/officeDocument/2006/math" xmlns:v="urn:schemas-microsoft-com:vml" xmlns:wp14="http://schemas.microsoft.com/office/word/2010/wordprocessingDrawing" xmlns:wp="http://schemas.openxmlformats.org/drawingml/2006/wordprocessingDrawing" xmlns:w10="urn:schemas-microsoft-com:office:word" xmlns:w="http://schemas.openxmlformats.org/wordprocessingml/2006/main" xmlns:w14="http://schemas.microsoft.com/office/word/2010/wordml" xmlns:w15="http://schemas.microsoft.com/office/word/2012/wordml" xmlns:w16cex="http://schemas.microsoft.com/office/word/2018/wordml/cex" xmlns:w16cid="http://schemas.microsoft.com/office/word/2016/wordml/cid" xmlns:w16="http://schemas.microsoft.com/office/word/2018/wordml" xmlns:w16sdtdh="http://schemas.microsoft.com/office/word/2020/wordml/sdtdatahash" xmlns:w16se="http://schemas.microsoft.com/office/word/2015/wordml/symex" xmlns:wpg="http://schemas.microsoft.com/office/word/2010/wordprocessingGroup" xmlns:wpi="http://schemas.microsoft.com/office/word/2010/wordprocessingInk" xmlns:wne="http://schemas.microsoft.com/office/word/2006/wordml" xmlns:wps="http://schemas.microsoft.com/office/word/2010/wordprocessingShape" mc:Ignorable="w14 w15 w16se w16cid w16 w16cex w16sdtdh wp14">
   <w:abstractNum w:abstractNumId="0" w15:restartNumberingAfterBreak="0">
     <w:nsid w:val="07225DA4"/>
     <w:multiLevelType w:val="hybridMultilevel"/>
@@ -1266,20 +1279,20 @@
       </w:pPr>
     </w:lvl>
   </w:abstractNum>
-  <w:num w:numId="1">
+  <w:num w:numId="1" w16cid:durableId="2013099013">
     <w:abstractNumId w:val="1"/>
   </w:num>
-  <w:num w:numId="2">
+  <w:num w:numId="2" w16cid:durableId="1865289950">
     <w:abstractNumId w:val="2"/>
   </w:num>
-  <w:num w:numId="3">
+  <w:num w:numId="3" w16cid:durableId="1012418078">
     <w:abstractNumId w:val="0"/>
   </w:num>
 </w:numbering>
 </file>
 
 <file path=word/styles.xml><?xml version="1.0" encoding="utf-8"?>
-<w:styles xmlns:mc="http://schemas.openxmlformats.org/markup-compatibility/2006" xmlns:r="http://schemas.openxmlformats.org/officeDocument/2006/relationships" xmlns:w="http://schemas.openxmlformats.org/wordprocessingml/2006/main" xmlns:w14="http://schemas.microsoft.com/office/word/2010/wordml" xmlns:w15="http://schemas.microsoft.com/office/word/2012/wordml" xmlns:w16se="http://schemas.microsoft.com/office/word/2015/wordml/symex" mc:Ignorable="w14 w15 w16se">
+<w:styles xmlns:mc="http://schemas.openxmlformats.org/markup-compatibility/2006" xmlns:r="http://schemas.openxmlformats.org/officeDocument/2006/relationships" xmlns:w="http://schemas.openxmlformats.org/wordprocessingml/2006/main" xmlns:w14="http://schemas.microsoft.com/office/word/2010/wordml" xmlns:w15="http://schemas.microsoft.com/office/word/2012/wordml" xmlns:w16cex="http://schemas.microsoft.com/office/word/2018/wordml/cex" xmlns:w16cid="http://schemas.microsoft.com/office/word/2016/wordml/cid" xmlns:w16="http://schemas.microsoft.com/office/word/2018/wordml" xmlns:w16sdtdh="http://schemas.microsoft.com/office/word/2020/wordml/sdtdatahash" xmlns:w16se="http://schemas.microsoft.com/office/word/2015/wordml/symex" mc:Ignorable="w14 w15 w16se w16cid w16 w16cex w16sdtdh">
   <w:docDefaults>
     <w:rPrDefault>
       <w:rPr>
@@ -1298,7 +1311,7 @@
       </w:pPr>
     </w:pPrDefault>
   </w:docDefaults>
-  <w:latentStyles w:defLockedState="0" w:defUIPriority="99" w:defSemiHidden="0" w:defUnhideWhenUsed="0" w:defQFormat="0" w:count="371">
+  <w:latentStyles w:defLockedState="0" w:defUIPriority="99" w:defSemiHidden="0" w:defUnhideWhenUsed="0" w:defQFormat="0" w:count="376">
     <w:lsdException w:name="Normal" w:uiPriority="0" w:qFormat="1"/>
     <w:lsdException w:name="heading 1" w:uiPriority="9" w:qFormat="1"/>
     <w:lsdException w:name="heading 2" w:semiHidden="1" w:uiPriority="9" w:unhideWhenUsed="1" w:qFormat="1"/>
@@ -1670,6 +1683,11 @@
     <w:lsdException w:name="List Table 5 Dark Accent 6" w:uiPriority="50"/>
     <w:lsdException w:name="List Table 6 Colorful Accent 6" w:uiPriority="51"/>
     <w:lsdException w:name="List Table 7 Colorful Accent 6" w:uiPriority="52"/>
+    <w:lsdException w:name="Mention" w:semiHidden="1" w:unhideWhenUsed="1"/>
+    <w:lsdException w:name="Smart Hyperlink" w:semiHidden="1" w:unhideWhenUsed="1"/>
+    <w:lsdException w:name="Hashtag" w:semiHidden="1" w:unhideWhenUsed="1"/>
+    <w:lsdException w:name="Unresolved Mention" w:semiHidden="1" w:unhideWhenUsed="1"/>
+    <w:lsdException w:name="Smart Link" w:semiHidden="1" w:unhideWhenUsed="1"/>
   </w:latentStyles>
   <w:style w:type="paragraph" w:default="1" w:styleId="Normal">
     <w:name w:val="Normal"/>
@@ -2201,12 +2219,9 @@
 </file>
 
 <file path=customXml/item1.xml><?xml version="1.0" encoding="utf-8"?>
-<?mso-contentType ?>
-<FormTemplates xmlns="http://schemas.microsoft.com/sharepoint/v3/contenttype/forms">
-  <Display>DocumentLibraryForm</Display>
-  <Edit>DocumentLibraryForm</Edit>
-  <New>DocumentLibraryForm</New>
-</FormTemplates>
+<p:properties xmlns:p="http://schemas.microsoft.com/office/2006/metadata/properties" xmlns:xsi="http://www.w3.org/2001/XMLSchema-instance" xmlns:pc="http://schemas.microsoft.com/office/infopath/2007/PartnerControls">
+  <documentManagement/>
+</p:properties>
 </file>
 
 <file path=customXml/item2.xml><?xml version="1.0" encoding="utf-8"?>
@@ -2394,15 +2409,19 @@
 </file>
 
 <file path=customXml/item3.xml><?xml version="1.0" encoding="utf-8"?>
-<p:properties xmlns:p="http://schemas.microsoft.com/office/2006/metadata/properties" xmlns:xsi="http://www.w3.org/2001/XMLSchema-instance" xmlns:pc="http://schemas.microsoft.com/office/infopath/2007/PartnerControls">
-  <documentManagement/>
-</p:properties>
+<?mso-contentType ?>
+<FormTemplates xmlns="http://schemas.microsoft.com/sharepoint/v3/contenttype/forms">
+  <Display>DocumentLibraryForm</Display>
+  <Edit>DocumentLibraryForm</Edit>
+  <New>DocumentLibraryForm</New>
+</FormTemplates>
 </file>
 
 <file path=customXml/itemProps1.xml><?xml version="1.0" encoding="utf-8"?>
-<ds:datastoreItem xmlns:ds="http://schemas.openxmlformats.org/officeDocument/2006/customXml" ds:itemID="{DF0E3F68-77BD-4855-A3C3-1122A82462F6}">
+<ds:datastoreItem xmlns:ds="http://schemas.openxmlformats.org/officeDocument/2006/customXml" ds:itemID="{40996976-9521-4854-BDF7-F394754BD5EB}">
   <ds:schemaRefs>
-    <ds:schemaRef ds:uri="http://schemas.microsoft.com/sharepoint/v3/contenttype/forms"/>
+    <ds:schemaRef ds:uri="http://schemas.microsoft.com/office/2006/metadata/properties"/>
+    <ds:schemaRef ds:uri="http://schemas.microsoft.com/office/infopath/2007/PartnerControls"/>
   </ds:schemaRefs>
 </ds:datastoreItem>
 </file>
@@ -2426,17 +2445,9 @@
 </file>
 
 <file path=customXml/itemProps3.xml><?xml version="1.0" encoding="utf-8"?>
-<ds:datastoreItem xmlns:ds="http://schemas.openxmlformats.org/officeDocument/2006/customXml" ds:itemID="{40996976-9521-4854-BDF7-F394754BD5EB}">
+<ds:datastoreItem xmlns:ds="http://schemas.openxmlformats.org/officeDocument/2006/customXml" ds:itemID="{DF0E3F68-77BD-4855-A3C3-1122A82462F6}">
   <ds:schemaRefs>
-    <ds:schemaRef ds:uri="http://schemas.microsoft.com/office/infopath/2007/PartnerControls"/>
-    <ds:schemaRef ds:uri="http://schemas.microsoft.com/office/2006/documentManagement/types"/>
-    <ds:schemaRef ds:uri="a033743a-d49d-4b88-a523-f3cf14e77700"/>
-    <ds:schemaRef ds:uri="http://purl.org/dc/elements/1.1/"/>
-    <ds:schemaRef ds:uri="http://www.w3.org/XML/1998/namespace"/>
-    <ds:schemaRef ds:uri="http://purl.org/dc/dcmitype/"/>
-    <ds:schemaRef ds:uri="http://purl.org/dc/terms/"/>
-    <ds:schemaRef ds:uri="http://schemas.openxmlformats.org/package/2006/metadata/core-properties"/>
-    <ds:schemaRef ds:uri="http://schemas.microsoft.com/office/2006/metadata/properties"/>
+    <ds:schemaRef ds:uri="http://schemas.microsoft.com/sharepoint/v3/contenttype/forms"/>
   </ds:schemaRefs>
 </ds:datastoreItem>
 </file>
</xml_diff>